<commit_message>
Update Proyecto Analitica de Textos.docx
</commit_message>
<xml_diff>
--- a/Proyecto Analitica de Textos.docx
+++ b/Proyecto Analitica de Textos.docx
@@ -171,7 +171,7 @@
       <w:sdtContent>
         <w:p>
           <w:pPr>
-            <w:pStyle w:val="TtuloTDC"/>
+            <w:pStyle w:val="TOCHeading"/>
             <w:spacing w:line="360" w:lineRule="auto"/>
             <w:rPr>
               <w:rFonts w:ascii="Arial" w:hAnsi="Arial" w:cs="Arial"/>
@@ -194,7 +194,7 @@
         </w:p>
         <w:p>
           <w:pPr>
-            <w:pStyle w:val="TDC1"/>
+            <w:pStyle w:val="TOC1"/>
             <w:tabs>
               <w:tab w:val="left" w:pos="440"/>
               <w:tab w:val="right" w:leader="dot" w:pos="9350"/>
@@ -227,7 +227,7 @@
           <w:hyperlink w:anchor="_Toc99269400" w:history="1">
             <w:r>
               <w:rPr>
-                <w:rStyle w:val="Hipervnculo"/>
+                <w:rStyle w:val="Hyperlink"/>
                 <w:rFonts w:ascii="Arial" w:hAnsi="Arial" w:cs="Arial"/>
                 <w:b/>
                 <w:bCs/>
@@ -246,7 +246,7 @@
             </w:r>
             <w:r>
               <w:rPr>
-                <w:rStyle w:val="Hipervnculo"/>
+                <w:rStyle w:val="Hyperlink"/>
                 <w:rFonts w:ascii="Arial" w:hAnsi="Arial" w:cs="Arial"/>
                 <w:b/>
                 <w:bCs/>
@@ -307,7 +307,7 @@
         </w:p>
         <w:p>
           <w:pPr>
-            <w:pStyle w:val="TDC1"/>
+            <w:pStyle w:val="TOC1"/>
             <w:tabs>
               <w:tab w:val="left" w:pos="440"/>
               <w:tab w:val="right" w:leader="dot" w:pos="9350"/>
@@ -321,7 +321,7 @@
           <w:hyperlink w:anchor="_Toc99269401" w:history="1">
             <w:r>
               <w:rPr>
-                <w:rStyle w:val="Hipervnculo"/>
+                <w:rStyle w:val="Hyperlink"/>
                 <w:rFonts w:ascii="Arial" w:hAnsi="Arial" w:cs="Arial"/>
                 <w:b/>
                 <w:bCs/>
@@ -340,7 +340,7 @@
             </w:r>
             <w:r>
               <w:rPr>
-                <w:rStyle w:val="Hipervnculo"/>
+                <w:rStyle w:val="Hyperlink"/>
                 <w:rFonts w:ascii="Arial" w:hAnsi="Arial" w:cs="Arial"/>
                 <w:b/>
                 <w:bCs/>
@@ -401,7 +401,7 @@
         </w:p>
         <w:p>
           <w:pPr>
-            <w:pStyle w:val="TDC1"/>
+            <w:pStyle w:val="TOC1"/>
             <w:tabs>
               <w:tab w:val="left" w:pos="440"/>
               <w:tab w:val="right" w:leader="dot" w:pos="9350"/>
@@ -415,7 +415,7 @@
           <w:hyperlink w:anchor="_Toc99269402" w:history="1">
             <w:r>
               <w:rPr>
-                <w:rStyle w:val="Hipervnculo"/>
+                <w:rStyle w:val="Hyperlink"/>
                 <w:rFonts w:ascii="Arial" w:hAnsi="Arial" w:cs="Arial"/>
                 <w:b/>
                 <w:bCs/>
@@ -434,7 +434,7 @@
             </w:r>
             <w:r>
               <w:rPr>
-                <w:rStyle w:val="Hipervnculo"/>
+                <w:rStyle w:val="Hyperlink"/>
                 <w:rFonts w:ascii="Arial" w:hAnsi="Arial" w:cs="Arial"/>
                 <w:b/>
                 <w:bCs/>
@@ -495,7 +495,7 @@
         </w:p>
         <w:p>
           <w:pPr>
-            <w:pStyle w:val="TDC1"/>
+            <w:pStyle w:val="TOC1"/>
             <w:tabs>
               <w:tab w:val="left" w:pos="440"/>
               <w:tab w:val="right" w:leader="dot" w:pos="9350"/>
@@ -509,7 +509,7 @@
           <w:hyperlink w:anchor="_Toc99269403" w:history="1">
             <w:r>
               <w:rPr>
-                <w:rStyle w:val="Hipervnculo"/>
+                <w:rStyle w:val="Hyperlink"/>
                 <w:rFonts w:ascii="Arial" w:hAnsi="Arial" w:cs="Arial"/>
                 <w:b/>
                 <w:bCs/>
@@ -528,7 +528,7 @@
             </w:r>
             <w:r>
               <w:rPr>
-                <w:rStyle w:val="Hipervnculo"/>
+                <w:rStyle w:val="Hyperlink"/>
                 <w:rFonts w:ascii="Arial" w:hAnsi="Arial" w:cs="Arial"/>
                 <w:b/>
                 <w:bCs/>
@@ -589,7 +589,7 @@
         </w:p>
         <w:p>
           <w:pPr>
-            <w:pStyle w:val="TDC1"/>
+            <w:pStyle w:val="TOC1"/>
             <w:tabs>
               <w:tab w:val="left" w:pos="440"/>
               <w:tab w:val="right" w:leader="dot" w:pos="9350"/>
@@ -603,7 +603,7 @@
           <w:hyperlink w:anchor="_Toc99269404" w:history="1">
             <w:r>
               <w:rPr>
-                <w:rStyle w:val="Hipervnculo"/>
+                <w:rStyle w:val="Hyperlink"/>
                 <w:rFonts w:ascii="Arial" w:hAnsi="Arial" w:cs="Arial"/>
                 <w:b/>
                 <w:bCs/>
@@ -622,7 +622,7 @@
             </w:r>
             <w:r>
               <w:rPr>
-                <w:rStyle w:val="Hipervnculo"/>
+                <w:rStyle w:val="Hyperlink"/>
                 <w:rFonts w:ascii="Arial" w:hAnsi="Arial" w:cs="Arial"/>
                 <w:b/>
                 <w:bCs/>
@@ -703,7 +703,7 @@
     </w:sdt>
     <w:p>
       <w:pPr>
-        <w:pStyle w:val="Ttulo1"/>
+        <w:pStyle w:val="Heading1"/>
         <w:numPr>
           <w:ilvl w:val="0"/>
           <w:numId w:val="3"/>
@@ -736,7 +736,7 @@
     </w:p>
     <w:tbl>
       <w:tblPr>
-        <w:tblStyle w:val="Tablaconcuadrcula"/>
+        <w:tblStyle w:val="TableGrid"/>
         <w:tblW w:w="0" w:type="auto"/>
         <w:jc w:val="center"/>
         <w:tblCellMar>
@@ -1114,33 +1114,114 @@
           </w:tcPr>
           <w:p>
             <w:pPr>
-              <w:jc w:val="center"/>
+              <w:pStyle w:val="HTMLPreformatted"/>
+              <w:shd w:val="clear" w:color="auto" w:fill="FFFFFF"/>
+              <w:wordWrap w:val="0"/>
+              <w:rPr>
+                <w:rFonts w:ascii="Arial" w:eastAsiaTheme="minorHAnsi" w:hAnsi="Arial" w:cs="Arial"/>
+              </w:rPr>
+            </w:pPr>
+            <w:r>
               <w:rPr>
                 <w:rFonts w:ascii="Arial" w:hAnsi="Arial" w:cs="Arial"/>
-                <w:sz w:val="20"/>
-                <w:szCs w:val="20"/>
-                <w:lang w:val="es-CO"/>
-              </w:rPr>
-            </w:pPr>
+              </w:rPr>
+              <w:t>Naive Bayes (</w:t>
+            </w:r>
+            <w:r>
+              <w:rPr>
+                <w:rFonts w:ascii="Arial" w:eastAsiaTheme="minorHAnsi" w:hAnsi="Arial" w:cs="Arial"/>
+              </w:rPr>
+              <w:t>'</w:t>
+            </w:r>
             <w:proofErr w:type="spellStart"/>
             <w:r>
               <w:rPr>
-                <w:rFonts w:ascii="Arial" w:hAnsi="Arial" w:cs="Arial"/>
-                <w:sz w:val="20"/>
-                <w:szCs w:val="20"/>
-                <w:lang w:val="es-CO"/>
-              </w:rPr>
-              <w:t>Naive</w:t>
+                <w:rFonts w:ascii="Arial" w:eastAsiaTheme="minorHAnsi" w:hAnsi="Arial" w:cs="Arial"/>
+              </w:rPr>
+              <w:t>CNB__alpha</w:t>
             </w:r>
             <w:proofErr w:type="spellEnd"/>
             <w:r>
               <w:rPr>
-                <w:rFonts w:ascii="Arial" w:hAnsi="Arial" w:cs="Arial"/>
-                <w:sz w:val="20"/>
-                <w:szCs w:val="20"/>
-                <w:lang w:val="es-CO"/>
-              </w:rPr>
-              <w:t xml:space="preserve"> Bayes (</w:t>
+                <w:rFonts w:ascii="Arial" w:eastAsiaTheme="minorHAnsi" w:hAnsi="Arial" w:cs="Arial"/>
+              </w:rPr>
+              <w:t>': 1.1, 'CNB__</w:t>
+            </w:r>
+            <w:proofErr w:type="spellStart"/>
+            <w:r>
+              <w:rPr>
+                <w:rFonts w:ascii="Arial" w:eastAsiaTheme="minorHAnsi" w:hAnsi="Arial" w:cs="Arial"/>
+              </w:rPr>
+              <w:t>fit_prior</w:t>
+            </w:r>
+            <w:proofErr w:type="spellEnd"/>
+            <w:r>
+              <w:rPr>
+                <w:rFonts w:ascii="Arial" w:eastAsiaTheme="minorHAnsi" w:hAnsi="Arial" w:cs="Arial"/>
+              </w:rPr>
+              <w:t>': True, '</w:t>
+            </w:r>
+            <w:proofErr w:type="spellStart"/>
+            <w:r>
+              <w:rPr>
+                <w:rFonts w:ascii="Arial" w:eastAsiaTheme="minorHAnsi" w:hAnsi="Arial" w:cs="Arial"/>
+              </w:rPr>
+              <w:t>tfidf</w:t>
+            </w:r>
+            <w:proofErr w:type="spellEnd"/>
+            <w:r>
+              <w:rPr>
+                <w:rFonts w:ascii="Arial" w:eastAsiaTheme="minorHAnsi" w:hAnsi="Arial" w:cs="Arial"/>
+              </w:rPr>
+              <w:t>__</w:t>
+            </w:r>
+            <w:proofErr w:type="spellStart"/>
+            <w:r>
+              <w:rPr>
+                <w:rFonts w:ascii="Arial" w:eastAsiaTheme="minorHAnsi" w:hAnsi="Arial" w:cs="Arial"/>
+              </w:rPr>
+              <w:t>ngram_range</w:t>
+            </w:r>
+            <w:proofErr w:type="spellEnd"/>
+            <w:r>
+              <w:rPr>
+                <w:rFonts w:ascii="Arial" w:eastAsiaTheme="minorHAnsi" w:hAnsi="Arial" w:cs="Arial"/>
+              </w:rPr>
+              <w:t>': (1, 1), '</w:t>
+            </w:r>
+            <w:proofErr w:type="spellStart"/>
+            <w:r>
+              <w:rPr>
+                <w:rFonts w:ascii="Arial" w:eastAsiaTheme="minorHAnsi" w:hAnsi="Arial" w:cs="Arial"/>
+              </w:rPr>
+              <w:t>tfidf</w:t>
+            </w:r>
+            <w:proofErr w:type="spellEnd"/>
+            <w:r>
+              <w:rPr>
+                <w:rFonts w:ascii="Arial" w:eastAsiaTheme="minorHAnsi" w:hAnsi="Arial" w:cs="Arial"/>
+              </w:rPr>
+              <w:t>__</w:t>
+            </w:r>
+            <w:proofErr w:type="spellStart"/>
+            <w:r>
+              <w:rPr>
+                <w:rFonts w:ascii="Arial" w:eastAsiaTheme="minorHAnsi" w:hAnsi="Arial" w:cs="Arial"/>
+              </w:rPr>
+              <w:t>use_idf</w:t>
+            </w:r>
+            <w:proofErr w:type="spellEnd"/>
+            <w:r>
+              <w:rPr>
+                <w:rFonts w:ascii="Arial" w:eastAsiaTheme="minorHAnsi" w:hAnsi="Arial" w:cs="Arial"/>
+              </w:rPr>
+              <w:t>': True</w:t>
+            </w:r>
+            <w:r>
+              <w:rPr>
+                <w:rFonts w:ascii="Arial" w:eastAsiaTheme="minorHAnsi" w:hAnsi="Arial" w:cs="Arial"/>
+              </w:rPr>
+              <w:t>)</w:t>
             </w:r>
           </w:p>
         </w:tc>
@@ -1293,6 +1374,7 @@
                 <w:szCs w:val="20"/>
                 <w:lang w:val="es-CO"/>
               </w:rPr>
+              <w:lastRenderedPageBreak/>
               <w:t>Supervisado</w:t>
             </w:r>
           </w:p>
@@ -1331,7 +1413,7 @@
           </w:tcPr>
           <w:p>
             <w:pPr>
-              <w:pStyle w:val="HTMLconformatoprevio"/>
+              <w:pStyle w:val="HTMLPreformatted"/>
               <w:wordWrap w:val="0"/>
               <w:rPr>
                 <w:rFonts w:ascii="Arial" w:hAnsi="Arial" w:cs="Arial"/>
@@ -1720,7 +1802,7 @@
     </w:p>
     <w:p>
       <w:pPr>
-        <w:pStyle w:val="Ttulo1"/>
+        <w:pStyle w:val="Heading1"/>
         <w:numPr>
           <w:ilvl w:val="0"/>
           <w:numId w:val="3"/>
@@ -2086,7 +2168,7 @@
     </w:p>
     <w:p>
       <w:pPr>
-        <w:pStyle w:val="Ttulo1"/>
+        <w:pStyle w:val="Heading1"/>
         <w:numPr>
           <w:ilvl w:val="0"/>
           <w:numId w:val="3"/>
@@ -2155,7 +2237,113 @@
           <w:szCs w:val="24"/>
           <w:lang w:val="es-CO"/>
         </w:rPr>
-        <w:t xml:space="preserve"> Bayes debido a</w:t>
+        <w:t xml:space="preserve"> </w:t>
+      </w:r>
+      <w:proofErr w:type="spellStart"/>
+      <w:r>
+        <w:rPr>
+          <w:rFonts w:ascii="Arial" w:hAnsi="Arial" w:cs="Arial"/>
+          <w:sz w:val="24"/>
+          <w:szCs w:val="24"/>
+          <w:lang w:val="es-CO"/>
+        </w:rPr>
+        <w:t>Bayes</w:t>
+      </w:r>
+      <w:proofErr w:type="spellEnd"/>
+      <w:r>
+        <w:rPr>
+          <w:rFonts w:ascii="Arial" w:hAnsi="Arial" w:cs="Arial"/>
+          <w:sz w:val="24"/>
+          <w:szCs w:val="24"/>
+          <w:lang w:val="es-CO"/>
+        </w:rPr>
+        <w:t xml:space="preserve"> debido a</w:t>
+      </w:r>
+      <w:r>
+        <w:rPr>
+          <w:rFonts w:ascii="Arial" w:hAnsi="Arial" w:cs="Arial"/>
+          <w:sz w:val="24"/>
+          <w:szCs w:val="24"/>
+          <w:lang w:val="es-CO"/>
+        </w:rPr>
+        <w:t xml:space="preserve"> que este es un modelo que propone un acercamiento con un costo computacional bajo, ideal para ser puesto en un escenario de producción. Adicionalmente se comporta bien al momento de utilizarse para casos de análisis de textos. </w:t>
+      </w:r>
+      <w:r>
+        <w:rPr>
+          <w:rFonts w:ascii="Arial" w:hAnsi="Arial" w:cs="Arial"/>
+          <w:sz w:val="24"/>
+          <w:szCs w:val="24"/>
+          <w:lang w:val="es-CO"/>
+        </w:rPr>
+        <w:t xml:space="preserve">Se realizó un </w:t>
+      </w:r>
+      <w:proofErr w:type="spellStart"/>
+      <w:r>
+        <w:rPr>
+          <w:rFonts w:ascii="Arial" w:hAnsi="Arial" w:cs="Arial"/>
+          <w:sz w:val="24"/>
+          <w:szCs w:val="24"/>
+          <w:lang w:val="es-CO"/>
+        </w:rPr>
+        <w:t>GridSearch</w:t>
+      </w:r>
+      <w:proofErr w:type="spellEnd"/>
+      <w:r>
+        <w:rPr>
+          <w:rFonts w:ascii="Arial" w:hAnsi="Arial" w:cs="Arial"/>
+          <w:sz w:val="24"/>
+          <w:szCs w:val="24"/>
+          <w:lang w:val="es-CO"/>
+        </w:rPr>
+        <w:t xml:space="preserve"> para encontrar los mejores </w:t>
+      </w:r>
+      <w:proofErr w:type="spellStart"/>
+      <w:r>
+        <w:rPr>
+          <w:rFonts w:ascii="Arial" w:hAnsi="Arial" w:cs="Arial"/>
+          <w:sz w:val="24"/>
+          <w:szCs w:val="24"/>
+          <w:lang w:val="es-CO"/>
+        </w:rPr>
+        <w:t>hiperparámetros</w:t>
+      </w:r>
+      <w:proofErr w:type="spellEnd"/>
+      <w:r>
+        <w:rPr>
+          <w:rFonts w:ascii="Arial" w:hAnsi="Arial" w:cs="Arial"/>
+          <w:sz w:val="24"/>
+          <w:szCs w:val="24"/>
+          <w:lang w:val="es-CO"/>
+        </w:rPr>
+        <w:t xml:space="preserve"> para el </w:t>
+      </w:r>
+      <w:r>
+        <w:rPr>
+          <w:rFonts w:ascii="Arial" w:hAnsi="Arial" w:cs="Arial"/>
+          <w:sz w:val="24"/>
+          <w:szCs w:val="24"/>
+          <w:lang w:val="es-CO"/>
+        </w:rPr>
+        <w:lastRenderedPageBreak/>
+        <w:t>modelo. El mejor modelo obtenido tuvo una exactitud de 0.</w:t>
+      </w:r>
+      <w:r>
+        <w:rPr>
+          <w:rFonts w:ascii="Arial" w:hAnsi="Arial" w:cs="Arial"/>
+          <w:sz w:val="24"/>
+          <w:szCs w:val="24"/>
+          <w:lang w:val="es-CO"/>
+        </w:rPr>
+        <w:t>78</w:t>
+      </w:r>
+      <w:r>
+        <w:rPr>
+          <w:rFonts w:ascii="Arial" w:hAnsi="Arial" w:cs="Arial"/>
+          <w:sz w:val="24"/>
+          <w:szCs w:val="24"/>
+          <w:lang w:val="es-CO"/>
+        </w:rPr>
+        <w:t xml:space="preserve"> frente a los datos de prueba.</w:t>
       </w:r>
     </w:p>
     <w:p>
@@ -2293,7 +2481,6 @@
           <w:szCs w:val="24"/>
           <w:lang w:val="es-CO"/>
         </w:rPr>
-        <w:lastRenderedPageBreak/>
         <w:t xml:space="preserve">Se escogió </w:t>
       </w:r>
       <w:proofErr w:type="spellStart"/>
@@ -2571,12 +2758,32 @@
           <w:szCs w:val="24"/>
           <w:lang w:val="es-CO"/>
         </w:rPr>
-        <w:t>-Mean-Square Error. La exactitud del modelo con los datos de prueba fue de 0.806.</w:t>
+        <w:t>-Mean-</w:t>
+      </w:r>
+      <w:proofErr w:type="spellStart"/>
+      <w:r>
+        <w:rPr>
+          <w:rFonts w:ascii="Arial" w:hAnsi="Arial" w:cs="Arial"/>
+          <w:sz w:val="24"/>
+          <w:szCs w:val="24"/>
+          <w:lang w:val="es-CO"/>
+        </w:rPr>
+        <w:t>Square</w:t>
+      </w:r>
+      <w:proofErr w:type="spellEnd"/>
+      <w:r>
+        <w:rPr>
+          <w:rFonts w:ascii="Arial" w:hAnsi="Arial" w:cs="Arial"/>
+          <w:sz w:val="24"/>
+          <w:szCs w:val="24"/>
+          <w:lang w:val="es-CO"/>
+        </w:rPr>
+        <w:t xml:space="preserve"> Error. La exactitud del modelo con los datos de prueba fue de 0.806.</w:t>
       </w:r>
     </w:p>
     <w:p>
       <w:pPr>
-        <w:pStyle w:val="Ttulo1"/>
+        <w:pStyle w:val="Heading1"/>
         <w:numPr>
           <w:ilvl w:val="0"/>
           <w:numId w:val="3"/>
@@ -2630,7 +2837,7 @@
     </w:p>
     <w:p>
       <w:pPr>
-        <w:pStyle w:val="Ttulo1"/>
+        <w:pStyle w:val="Heading1"/>
         <w:numPr>
           <w:ilvl w:val="0"/>
           <w:numId w:val="3"/>
@@ -2663,7 +2870,7 @@
     </w:p>
     <w:p>
       <w:pPr>
-        <w:pStyle w:val="Prrafodelista"/>
+        <w:pStyle w:val="ListParagraph"/>
         <w:numPr>
           <w:ilvl w:val="0"/>
           <w:numId w:val="2"/>
@@ -2689,7 +2896,7 @@
     </w:p>
     <w:p>
       <w:pPr>
-        <w:pStyle w:val="Prrafodelista"/>
+        <w:pStyle w:val="ListParagraph"/>
         <w:numPr>
           <w:ilvl w:val="1"/>
           <w:numId w:val="2"/>
@@ -2715,7 +2922,7 @@
     </w:p>
     <w:p>
       <w:pPr>
-        <w:pStyle w:val="Prrafodelista"/>
+        <w:pStyle w:val="ListParagraph"/>
         <w:numPr>
           <w:ilvl w:val="1"/>
           <w:numId w:val="2"/>
@@ -2741,7 +2948,7 @@
     </w:p>
     <w:p>
       <w:pPr>
-        <w:pStyle w:val="Prrafodelista"/>
+        <w:pStyle w:val="ListParagraph"/>
         <w:numPr>
           <w:ilvl w:val="1"/>
           <w:numId w:val="2"/>
@@ -2767,7 +2974,7 @@
     </w:p>
     <w:p>
       <w:pPr>
-        <w:pStyle w:val="Prrafodelista"/>
+        <w:pStyle w:val="ListParagraph"/>
         <w:numPr>
           <w:ilvl w:val="1"/>
           <w:numId w:val="2"/>
@@ -2793,7 +3000,7 @@
     </w:p>
     <w:p>
       <w:pPr>
-        <w:pStyle w:val="Prrafodelista"/>
+        <w:pStyle w:val="ListParagraph"/>
         <w:numPr>
           <w:ilvl w:val="0"/>
           <w:numId w:val="2"/>
@@ -2819,7 +3026,7 @@
     </w:p>
     <w:p>
       <w:pPr>
-        <w:pStyle w:val="Prrafodelista"/>
+        <w:pStyle w:val="ListParagraph"/>
         <w:numPr>
           <w:ilvl w:val="1"/>
           <w:numId w:val="2"/>
@@ -2841,6 +3048,7 @@
           <w:szCs w:val="24"/>
           <w:lang w:val="es-CO"/>
         </w:rPr>
+        <w:lastRenderedPageBreak/>
         <w:t>Naive</w:t>
       </w:r>
       <w:proofErr w:type="spellEnd"/>
@@ -2851,12 +3059,32 @@
           <w:szCs w:val="24"/>
           <w:lang w:val="es-CO"/>
         </w:rPr>
-        <w:t xml:space="preserve"> Bayes: Camilo Salinas</w:t>
+        <w:t xml:space="preserve"> </w:t>
+      </w:r>
+      <w:proofErr w:type="spellStart"/>
+      <w:r>
+        <w:rPr>
+          <w:rFonts w:ascii="Arial" w:hAnsi="Arial" w:cs="Arial"/>
+          <w:sz w:val="24"/>
+          <w:szCs w:val="24"/>
+          <w:lang w:val="es-CO"/>
+        </w:rPr>
+        <w:t>Bayes</w:t>
+      </w:r>
+      <w:proofErr w:type="spellEnd"/>
+      <w:r>
+        <w:rPr>
+          <w:rFonts w:ascii="Arial" w:hAnsi="Arial" w:cs="Arial"/>
+          <w:sz w:val="24"/>
+          <w:szCs w:val="24"/>
+          <w:lang w:val="es-CO"/>
+        </w:rPr>
+        <w:t>: Camilo Salinas</w:t>
       </w:r>
     </w:p>
     <w:p>
       <w:pPr>
-        <w:pStyle w:val="Prrafodelista"/>
+        <w:pStyle w:val="ListParagraph"/>
         <w:numPr>
           <w:ilvl w:val="1"/>
           <w:numId w:val="2"/>
@@ -2896,7 +3124,7 @@
     </w:p>
     <w:p>
       <w:pPr>
-        <w:pStyle w:val="Prrafodelista"/>
+        <w:pStyle w:val="ListParagraph"/>
         <w:numPr>
           <w:ilvl w:val="1"/>
           <w:numId w:val="2"/>
@@ -2920,7 +3148,7 @@
     </w:p>
     <w:p>
       <w:pPr>
-        <w:pStyle w:val="Prrafodelista"/>
+        <w:pStyle w:val="ListParagraph"/>
         <w:numPr>
           <w:ilvl w:val="0"/>
           <w:numId w:val="2"/>
@@ -2946,7 +3174,7 @@
     </w:p>
     <w:p>
       <w:pPr>
-        <w:pStyle w:val="Prrafodelista"/>
+        <w:pStyle w:val="ListParagraph"/>
         <w:numPr>
           <w:ilvl w:val="1"/>
           <w:numId w:val="2"/>
@@ -2990,7 +3218,7 @@
     </w:p>
     <w:p>
       <w:pPr>
-        <w:pStyle w:val="Prrafodelista"/>
+        <w:pStyle w:val="ListParagraph"/>
         <w:numPr>
           <w:ilvl w:val="1"/>
           <w:numId w:val="2"/>
@@ -3011,7 +3239,6 @@
           <w:szCs w:val="24"/>
           <w:lang w:val="es-CO"/>
         </w:rPr>
-        <w:lastRenderedPageBreak/>
         <w:t xml:space="preserve">La ejecución del </w:t>
       </w:r>
       <w:proofErr w:type="spellStart"/>
@@ -3095,7 +3322,7 @@
     </w:p>
     <w:p>
       <w:pPr>
-        <w:pStyle w:val="Prrafodelista"/>
+        <w:pStyle w:val="ListParagraph"/>
         <w:numPr>
           <w:ilvl w:val="1"/>
           <w:numId w:val="2"/>
@@ -3116,7 +3343,27 @@
           <w:szCs w:val="24"/>
           <w:lang w:val="es-CO"/>
         </w:rPr>
-        <w:t xml:space="preserve">Uno de los retos fue poder exportar los datos preprocesados a un </w:t>
+        <w:t xml:space="preserve">Uno de los retos fue poder exportar los datos </w:t>
+      </w:r>
+      <w:proofErr w:type="spellStart"/>
+      <w:r>
+        <w:rPr>
+          <w:rFonts w:ascii="Arial" w:hAnsi="Arial" w:cs="Arial"/>
+          <w:sz w:val="24"/>
+          <w:szCs w:val="24"/>
+          <w:lang w:val="es-CO"/>
+        </w:rPr>
+        <w:t>preprocesados</w:t>
+      </w:r>
+      <w:proofErr w:type="spellEnd"/>
+      <w:r>
+        <w:rPr>
+          <w:rFonts w:ascii="Arial" w:hAnsi="Arial" w:cs="Arial"/>
+          <w:sz w:val="24"/>
+          <w:szCs w:val="24"/>
+          <w:lang w:val="es-CO"/>
+        </w:rPr>
+        <w:t xml:space="preserve"> a un </w:t>
       </w:r>
       <w:proofErr w:type="spellStart"/>
       <w:r>
@@ -3210,7 +3457,7 @@
     </w:p>
     <w:p>
       <w:pPr>
-        <w:pStyle w:val="Prrafodelista"/>
+        <w:pStyle w:val="ListParagraph"/>
         <w:numPr>
           <w:ilvl w:val="0"/>
           <w:numId w:val="2"/>
@@ -3236,7 +3483,7 @@
     </w:p>
     <w:p>
       <w:pPr>
-        <w:pStyle w:val="Prrafodelista"/>
+        <w:pStyle w:val="ListParagraph"/>
         <w:numPr>
           <w:ilvl w:val="1"/>
           <w:numId w:val="2"/>
@@ -3342,7 +3589,7 @@
     </w:p>
     <w:p>
       <w:pPr>
-        <w:pStyle w:val="Prrafodelista"/>
+        <w:pStyle w:val="ListParagraph"/>
         <w:numPr>
           <w:ilvl w:val="1"/>
           <w:numId w:val="2"/>
@@ -3408,7 +3655,7 @@
     </w:p>
     <w:p>
       <w:pPr>
-        <w:pStyle w:val="Prrafodelista"/>
+        <w:pStyle w:val="ListParagraph"/>
         <w:numPr>
           <w:ilvl w:val="1"/>
           <w:numId w:val="2"/>
@@ -3570,7 +3817,7 @@
     </w:p>
     <w:p>
       <w:pPr>
-        <w:pStyle w:val="Prrafodelista"/>
+        <w:pStyle w:val="ListParagraph"/>
         <w:numPr>
           <w:ilvl w:val="0"/>
           <w:numId w:val="2"/>
@@ -3596,7 +3843,7 @@
     </w:p>
     <w:p>
       <w:pPr>
-        <w:pStyle w:val="Prrafodelista"/>
+        <w:pStyle w:val="ListParagraph"/>
         <w:numPr>
           <w:ilvl w:val="1"/>
           <w:numId w:val="2"/>
@@ -3705,34 +3952,7 @@
           <w:szCs w:val="24"/>
           <w:lang w:val="es-CO"/>
         </w:rPr>
-        <w:t xml:space="preserve"> manual de los datos,</w:t>
-      </w:r>
-      <w:r>
-        <w:rPr>
-          <w:rFonts w:ascii="Arial" w:hAnsi="Arial" w:cs="Arial"/>
-          <w:sz w:val="24"/>
-          <w:szCs w:val="24"/>
-          <w:lang w:val="es-CO"/>
-        </w:rPr>
-        <w:t xml:space="preserve"> la partición de estos en tokens y </w:t>
-      </w:r>
-      <w:r>
-        <w:rPr>
-          <w:rFonts w:ascii="Arial" w:hAnsi="Arial" w:cs="Arial"/>
-          <w:sz w:val="24"/>
-          <w:szCs w:val="24"/>
-          <w:lang w:val="es-CO"/>
-        </w:rPr>
-        <w:t>su lematización</w:t>
-      </w:r>
-      <w:r>
-        <w:rPr>
-          <w:rFonts w:ascii="Arial" w:hAnsi="Arial" w:cs="Arial"/>
-          <w:sz w:val="24"/>
-          <w:szCs w:val="24"/>
-          <w:lang w:val="es-CO"/>
-        </w:rPr>
-        <w:t xml:space="preserve">. Finalmente se utilizó un modelo de Bag Of </w:t>
+        <w:t xml:space="preserve"> manual de los datos, la partición de estos en tokens y su lematización. Finalmente se utilizó un modelo de Bag Of </w:t>
       </w:r>
       <w:proofErr w:type="spellStart"/>
       <w:r>
@@ -3792,12 +4012,22 @@
           <w:szCs w:val="24"/>
           <w:lang w:val="es-CO"/>
         </w:rPr>
-        <w:t xml:space="preserve"> para quitar las palabras conectoras que generaran ruido. Estas transformaciones fueron añadidas a un pipeline para poder ajustar el modelo escogido por cada uno.</w:t>
+        <w:t xml:space="preserve"> para </w:t>
+      </w:r>
+      <w:r>
+        <w:rPr>
+          <w:rFonts w:ascii="Arial" w:hAnsi="Arial" w:cs="Arial"/>
+          <w:sz w:val="24"/>
+          <w:szCs w:val="24"/>
+          <w:lang w:val="es-CO"/>
+        </w:rPr>
+        <w:lastRenderedPageBreak/>
+        <w:t>quitar las palabras conectoras que generaran ruido. Estas transformaciones fueron añadidas a un pipeline para poder ajustar el modelo escogido por cada uno.</w:t>
       </w:r>
     </w:p>
     <w:p>
       <w:pPr>
-        <w:pStyle w:val="Prrafodelista"/>
+        <w:pStyle w:val="ListParagraph"/>
         <w:numPr>
           <w:ilvl w:val="1"/>
           <w:numId w:val="2"/>
@@ -3829,7 +4059,45 @@
           <w:szCs w:val="24"/>
           <w:lang w:val="es-CO"/>
         </w:rPr>
-        <w:t xml:space="preserve"> Bayes: Camilo Salinas (X horas)</w:t>
+        <w:t xml:space="preserve"> </w:t>
+      </w:r>
+      <w:proofErr w:type="spellStart"/>
+      <w:r>
+        <w:rPr>
+          <w:rFonts w:ascii="Arial" w:hAnsi="Arial" w:cs="Arial"/>
+          <w:sz w:val="24"/>
+          <w:szCs w:val="24"/>
+          <w:lang w:val="es-CO"/>
+        </w:rPr>
+        <w:t>Bayes</w:t>
+      </w:r>
+      <w:proofErr w:type="spellEnd"/>
+      <w:r>
+        <w:rPr>
+          <w:rFonts w:ascii="Arial" w:hAnsi="Arial" w:cs="Arial"/>
+          <w:sz w:val="24"/>
+          <w:szCs w:val="24"/>
+          <w:lang w:val="es-CO"/>
+        </w:rPr>
+        <w:t>: Camilo Salinas (</w:t>
+      </w:r>
+      <w:r>
+        <w:rPr>
+          <w:rFonts w:ascii="Arial" w:hAnsi="Arial" w:cs="Arial"/>
+          <w:sz w:val="24"/>
+          <w:szCs w:val="24"/>
+          <w:lang w:val="es-CO"/>
+        </w:rPr>
+        <w:t>3</w:t>
+      </w:r>
+      <w:r>
+        <w:rPr>
+          <w:rFonts w:ascii="Arial" w:hAnsi="Arial" w:cs="Arial"/>
+          <w:sz w:val="24"/>
+          <w:szCs w:val="24"/>
+          <w:lang w:val="es-CO"/>
+        </w:rPr>
+        <w:t xml:space="preserve"> horas)</w:t>
       </w:r>
     </w:p>
     <w:p>
@@ -3843,10 +4111,257 @@
           <w:lang w:val="es-CO"/>
         </w:rPr>
       </w:pPr>
+      <w:r>
+        <w:rPr>
+          <w:rFonts w:ascii="Arial" w:hAnsi="Arial" w:cs="Arial"/>
+          <w:sz w:val="24"/>
+          <w:szCs w:val="24"/>
+          <w:lang w:val="es-CO"/>
+        </w:rPr>
+        <w:t xml:space="preserve">Con el procesamiento de datos ya hechos, se armó un pipeline con el modelo de </w:t>
+      </w:r>
+      <w:proofErr w:type="spellStart"/>
+      <w:r>
+        <w:rPr>
+          <w:rFonts w:ascii="Arial" w:hAnsi="Arial" w:cs="Arial"/>
+          <w:sz w:val="24"/>
+          <w:szCs w:val="24"/>
+          <w:lang w:val="es-CO"/>
+        </w:rPr>
+        <w:t>Naive</w:t>
+      </w:r>
+      <w:proofErr w:type="spellEnd"/>
+      <w:r>
+        <w:rPr>
+          <w:rFonts w:ascii="Arial" w:hAnsi="Arial" w:cs="Arial"/>
+          <w:sz w:val="24"/>
+          <w:szCs w:val="24"/>
+          <w:lang w:val="es-CO"/>
+        </w:rPr>
+        <w:t xml:space="preserve"> </w:t>
+      </w:r>
+      <w:proofErr w:type="spellStart"/>
+      <w:r>
+        <w:rPr>
+          <w:rFonts w:ascii="Arial" w:hAnsi="Arial" w:cs="Arial"/>
+          <w:sz w:val="24"/>
+          <w:szCs w:val="24"/>
+          <w:lang w:val="es-CO"/>
+        </w:rPr>
+        <w:t>Bayes</w:t>
+      </w:r>
+      <w:proofErr w:type="spellEnd"/>
+      <w:r>
+        <w:rPr>
+          <w:rFonts w:ascii="Arial" w:hAnsi="Arial" w:cs="Arial"/>
+          <w:sz w:val="24"/>
+          <w:szCs w:val="24"/>
+          <w:lang w:val="es-CO"/>
+        </w:rPr>
+        <w:t xml:space="preserve">, se utilizó un modelo </w:t>
+      </w:r>
+      <w:proofErr w:type="spellStart"/>
+      <w:r>
+        <w:rPr>
+          <w:rFonts w:ascii="Arial" w:hAnsi="Arial" w:cs="Arial"/>
+          <w:sz w:val="24"/>
+          <w:szCs w:val="24"/>
+          <w:lang w:val="es-CO"/>
+        </w:rPr>
+        <w:t>Multinomial</w:t>
+      </w:r>
+      <w:proofErr w:type="spellEnd"/>
+      <w:r>
+        <w:rPr>
+          <w:rFonts w:ascii="Arial" w:hAnsi="Arial" w:cs="Arial"/>
+          <w:sz w:val="24"/>
+          <w:szCs w:val="24"/>
+          <w:lang w:val="es-CO"/>
+        </w:rPr>
+        <w:t xml:space="preserve"> ya que daba una precisión mayor. posteriormente se utilizó </w:t>
+      </w:r>
+      <w:proofErr w:type="spellStart"/>
+      <w:r>
+        <w:rPr>
+          <w:rFonts w:ascii="Arial" w:hAnsi="Arial" w:cs="Arial"/>
+          <w:sz w:val="24"/>
+          <w:szCs w:val="24"/>
+          <w:lang w:val="es-CO"/>
+        </w:rPr>
+        <w:t>GridSearch</w:t>
+      </w:r>
+      <w:proofErr w:type="spellEnd"/>
+      <w:r>
+        <w:rPr>
+          <w:rFonts w:ascii="Arial" w:hAnsi="Arial" w:cs="Arial"/>
+          <w:sz w:val="24"/>
+          <w:szCs w:val="24"/>
+          <w:lang w:val="es-CO"/>
+        </w:rPr>
+        <w:t xml:space="preserve"> para hallar el modelo con los mejores </w:t>
+      </w:r>
+      <w:proofErr w:type="spellStart"/>
+      <w:r>
+        <w:rPr>
+          <w:rFonts w:ascii="Arial" w:hAnsi="Arial" w:cs="Arial"/>
+          <w:sz w:val="24"/>
+          <w:szCs w:val="24"/>
+          <w:lang w:val="es-CO"/>
+        </w:rPr>
+        <w:t>hiperparámetros</w:t>
+      </w:r>
+      <w:proofErr w:type="spellEnd"/>
+      <w:r>
+        <w:rPr>
+          <w:rFonts w:ascii="Arial" w:hAnsi="Arial" w:cs="Arial"/>
+          <w:sz w:val="24"/>
+          <w:szCs w:val="24"/>
+          <w:lang w:val="es-CO"/>
+        </w:rPr>
+        <w:t xml:space="preserve"> para los datos dados.</w:t>
+      </w:r>
+      <w:r>
+        <w:rPr>
+          <w:rFonts w:ascii="Arial" w:hAnsi="Arial" w:cs="Arial"/>
+          <w:sz w:val="24"/>
+          <w:szCs w:val="24"/>
+          <w:lang w:val="es-CO"/>
+        </w:rPr>
+        <w:t xml:space="preserve"> </w:t>
+      </w:r>
     </w:p>
     <w:p>
       <w:pPr>
-        <w:pStyle w:val="Prrafodelista"/>
+        <w:spacing w:line="360" w:lineRule="auto"/>
+        <w:jc w:val="both"/>
+        <w:rPr>
+          <w:rFonts w:ascii="Arial" w:hAnsi="Arial" w:cs="Arial"/>
+          <w:sz w:val="24"/>
+          <w:szCs w:val="24"/>
+          <w:lang w:val="es-CO"/>
+        </w:rPr>
+      </w:pPr>
+      <w:proofErr w:type="spellStart"/>
+      <w:r>
+        <w:rPr>
+          <w:rFonts w:ascii="Arial" w:hAnsi="Arial" w:cs="Arial"/>
+          <w:sz w:val="24"/>
+          <w:szCs w:val="24"/>
+          <w:lang w:val="es-CO"/>
+        </w:rPr>
+        <w:t>Support</w:t>
+      </w:r>
+      <w:proofErr w:type="spellEnd"/>
+      <w:r>
+        <w:rPr>
+          <w:rFonts w:ascii="Arial" w:hAnsi="Arial" w:cs="Arial"/>
+          <w:sz w:val="24"/>
+          <w:szCs w:val="24"/>
+          <w:lang w:val="es-CO"/>
+        </w:rPr>
+        <w:t xml:space="preserve"> Vector Machine</w:t>
+      </w:r>
+      <w:r>
+        <w:rPr>
+          <w:rFonts w:ascii="Arial" w:hAnsi="Arial" w:cs="Arial"/>
+          <w:sz w:val="24"/>
+          <w:szCs w:val="24"/>
+          <w:lang w:val="es-CO"/>
+        </w:rPr>
+        <w:t>s</w:t>
+      </w:r>
+      <w:r>
+        <w:rPr>
+          <w:rFonts w:ascii="Arial" w:hAnsi="Arial" w:cs="Arial"/>
+          <w:sz w:val="24"/>
+          <w:szCs w:val="24"/>
+          <w:lang w:val="es-CO"/>
+        </w:rPr>
+        <w:t>: Nicolás Orjuela (</w:t>
+      </w:r>
+      <w:r>
+        <w:rPr>
+          <w:rFonts w:ascii="Arial" w:hAnsi="Arial" w:cs="Arial"/>
+          <w:sz w:val="24"/>
+          <w:szCs w:val="24"/>
+          <w:lang w:val="es-CO"/>
+        </w:rPr>
+        <w:t>6</w:t>
+      </w:r>
+      <w:r>
+        <w:rPr>
+          <w:rFonts w:ascii="Arial" w:hAnsi="Arial" w:cs="Arial"/>
+          <w:sz w:val="24"/>
+          <w:szCs w:val="24"/>
+          <w:lang w:val="es-CO"/>
+        </w:rPr>
+        <w:t xml:space="preserve"> horas)</w:t>
+      </w:r>
+    </w:p>
+    <w:p>
+      <w:pPr>
+        <w:spacing w:line="360" w:lineRule="auto"/>
+        <w:jc w:val="both"/>
+        <w:rPr>
+          <w:rFonts w:ascii="Arial" w:hAnsi="Arial" w:cs="Arial"/>
+          <w:sz w:val="24"/>
+          <w:szCs w:val="24"/>
+          <w:lang w:val="es-CO"/>
+        </w:rPr>
+      </w:pPr>
+      <w:r>
+        <w:rPr>
+          <w:rFonts w:ascii="Arial" w:hAnsi="Arial" w:cs="Arial"/>
+          <w:sz w:val="24"/>
+          <w:szCs w:val="24"/>
+          <w:lang w:val="es-CO"/>
+        </w:rPr>
+        <w:t xml:space="preserve">Ya con el procesamiento hecho, se armó el pipeline junto con el modelo SVM y se aplicó un </w:t>
+      </w:r>
+      <w:proofErr w:type="spellStart"/>
+      <w:r>
+        <w:rPr>
+          <w:rFonts w:ascii="Arial" w:hAnsi="Arial" w:cs="Arial"/>
+          <w:sz w:val="24"/>
+          <w:szCs w:val="24"/>
+          <w:lang w:val="es-CO"/>
+        </w:rPr>
+        <w:t>GridSearch</w:t>
+      </w:r>
+      <w:proofErr w:type="spellEnd"/>
+      <w:r>
+        <w:rPr>
+          <w:rFonts w:ascii="Arial" w:hAnsi="Arial" w:cs="Arial"/>
+          <w:sz w:val="24"/>
+          <w:szCs w:val="24"/>
+          <w:lang w:val="es-CO"/>
+        </w:rPr>
+        <w:t xml:space="preserve"> para hallar el modelo con los mejores </w:t>
+      </w:r>
+      <w:proofErr w:type="spellStart"/>
+      <w:r>
+        <w:rPr>
+          <w:rFonts w:ascii="Arial" w:hAnsi="Arial" w:cs="Arial"/>
+          <w:sz w:val="24"/>
+          <w:szCs w:val="24"/>
+          <w:lang w:val="es-CO"/>
+        </w:rPr>
+        <w:t>hiperparámetros</w:t>
+      </w:r>
+      <w:proofErr w:type="spellEnd"/>
+      <w:r>
+        <w:rPr>
+          <w:rFonts w:ascii="Arial" w:hAnsi="Arial" w:cs="Arial"/>
+          <w:sz w:val="24"/>
+          <w:szCs w:val="24"/>
+          <w:lang w:val="es-CO"/>
+        </w:rPr>
+        <w:t xml:space="preserve"> para los datos dados. Finalmente, y ya con el modelo entrenado se probó su exactitud y se generó una matriz de confusión para verificar que tan bien clasifica los datos el modelo.</w:t>
+      </w:r>
+    </w:p>
+    <w:p>
+      <w:pPr>
+        <w:pStyle w:val="ListParagraph"/>
         <w:numPr>
           <w:ilvl w:val="1"/>
           <w:numId w:val="2"/>
@@ -3868,44 +4383,64 @@
           <w:szCs w:val="24"/>
           <w:lang w:val="es-CO"/>
         </w:rPr>
-        <w:t>Support</w:t>
-      </w:r>
-      <w:proofErr w:type="spellEnd"/>
-      <w:r>
-        <w:rPr>
-          <w:rFonts w:ascii="Arial" w:hAnsi="Arial" w:cs="Arial"/>
-          <w:sz w:val="24"/>
-          <w:szCs w:val="24"/>
-          <w:lang w:val="es-CO"/>
-        </w:rPr>
-        <w:t xml:space="preserve"> Vector Machine</w:t>
-      </w:r>
-      <w:r>
-        <w:rPr>
-          <w:rFonts w:ascii="Arial" w:hAnsi="Arial" w:cs="Arial"/>
-          <w:sz w:val="24"/>
-          <w:szCs w:val="24"/>
-          <w:lang w:val="es-CO"/>
-        </w:rPr>
-        <w:t>s</w:t>
-      </w:r>
-      <w:r>
-        <w:rPr>
-          <w:rFonts w:ascii="Arial" w:hAnsi="Arial" w:cs="Arial"/>
-          <w:sz w:val="24"/>
-          <w:szCs w:val="24"/>
-          <w:lang w:val="es-CO"/>
-        </w:rPr>
-        <w:t>: Nicolás Orjuela (</w:t>
-      </w:r>
-      <w:r>
-        <w:rPr>
-          <w:rFonts w:ascii="Arial" w:hAnsi="Arial" w:cs="Arial"/>
-          <w:sz w:val="24"/>
-          <w:szCs w:val="24"/>
-          <w:lang w:val="es-CO"/>
-        </w:rPr>
-        <w:t>6</w:t>
+        <w:t>Logistic</w:t>
+      </w:r>
+      <w:proofErr w:type="spellEnd"/>
+      <w:r>
+        <w:rPr>
+          <w:rFonts w:ascii="Arial" w:hAnsi="Arial" w:cs="Arial"/>
+          <w:sz w:val="24"/>
+          <w:szCs w:val="24"/>
+          <w:lang w:val="es-CO"/>
+        </w:rPr>
+        <w:t xml:space="preserve"> </w:t>
+      </w:r>
+      <w:proofErr w:type="spellStart"/>
+      <w:r>
+        <w:rPr>
+          <w:rFonts w:ascii="Arial" w:hAnsi="Arial" w:cs="Arial"/>
+          <w:sz w:val="24"/>
+          <w:szCs w:val="24"/>
+          <w:lang w:val="es-CO"/>
+        </w:rPr>
+        <w:t>Regression</w:t>
+      </w:r>
+      <w:proofErr w:type="spellEnd"/>
+      <w:r>
+        <w:rPr>
+          <w:rFonts w:ascii="Arial" w:hAnsi="Arial" w:cs="Arial"/>
+          <w:sz w:val="24"/>
+          <w:szCs w:val="24"/>
+          <w:lang w:val="es-CO"/>
+        </w:rPr>
+        <w:t xml:space="preserve">: </w:t>
+      </w:r>
+      <w:r>
+        <w:rPr>
+          <w:rFonts w:ascii="Arial" w:hAnsi="Arial" w:cs="Arial"/>
+          <w:sz w:val="24"/>
+          <w:szCs w:val="24"/>
+          <w:lang w:val="es-CO"/>
+        </w:rPr>
+        <w:t xml:space="preserve">Felipe Bedoya </w:t>
+      </w:r>
+      <w:r>
+        <w:rPr>
+          <w:rFonts w:ascii="Arial" w:hAnsi="Arial" w:cs="Arial"/>
+          <w:sz w:val="24"/>
+          <w:szCs w:val="24"/>
+          <w:lang w:val="es-CO"/>
+        </w:rPr>
+        <w:t>(</w:t>
+      </w:r>
+      <w:r>
+        <w:rPr>
+          <w:rFonts w:ascii="Arial" w:hAnsi="Arial" w:cs="Arial"/>
+          <w:sz w:val="24"/>
+          <w:szCs w:val="24"/>
+          <w:lang w:val="es-CO"/>
+        </w:rPr>
+        <w:t>3</w:t>
       </w:r>
       <w:r>
         <w:rPr>
@@ -3935,8 +4470,47 @@
           <w:szCs w:val="24"/>
           <w:lang w:val="es-CO"/>
         </w:rPr>
-        <w:lastRenderedPageBreak/>
-        <w:t xml:space="preserve">Ya con el procesamiento hecho, se armó el pipeline junto con el modelo SVM y se aplicó un </w:t>
+        <w:t xml:space="preserve">Ya con el procesamiento hecho, se armó el pipeline junto con el modelo </w:t>
+      </w:r>
+      <w:proofErr w:type="spellStart"/>
+      <w:r>
+        <w:rPr>
+          <w:rFonts w:ascii="Arial" w:hAnsi="Arial" w:cs="Arial"/>
+          <w:sz w:val="24"/>
+          <w:szCs w:val="24"/>
+          <w:lang w:val="es-CO"/>
+        </w:rPr>
+        <w:t>Logistic</w:t>
+      </w:r>
+      <w:proofErr w:type="spellEnd"/>
+      <w:r>
+        <w:rPr>
+          <w:rFonts w:ascii="Arial" w:hAnsi="Arial" w:cs="Arial"/>
+          <w:sz w:val="24"/>
+          <w:szCs w:val="24"/>
+          <w:lang w:val="es-CO"/>
+        </w:rPr>
+        <w:t xml:space="preserve"> </w:t>
+      </w:r>
+      <w:proofErr w:type="spellStart"/>
+      <w:r>
+        <w:rPr>
+          <w:rFonts w:ascii="Arial" w:hAnsi="Arial" w:cs="Arial"/>
+          <w:sz w:val="24"/>
+          <w:szCs w:val="24"/>
+          <w:lang w:val="es-CO"/>
+        </w:rPr>
+        <w:t>Regression</w:t>
+      </w:r>
+      <w:proofErr w:type="spellEnd"/>
+      <w:r>
+        <w:rPr>
+          <w:rFonts w:ascii="Arial" w:hAnsi="Arial" w:cs="Arial"/>
+          <w:sz w:val="24"/>
+          <w:szCs w:val="24"/>
+          <w:lang w:val="es-CO"/>
+        </w:rPr>
+        <w:t xml:space="preserve"> y se aplicó un </w:t>
       </w:r>
       <w:proofErr w:type="spellStart"/>
       <w:r>
@@ -3981,7 +4555,19 @@
     </w:p>
     <w:p>
       <w:pPr>
-        <w:pStyle w:val="Prrafodelista"/>
+        <w:spacing w:line="360" w:lineRule="auto"/>
+        <w:jc w:val="both"/>
+        <w:rPr>
+          <w:rFonts w:ascii="Arial" w:hAnsi="Arial" w:cs="Arial"/>
+          <w:sz w:val="24"/>
+          <w:szCs w:val="24"/>
+          <w:lang w:val="es-CO"/>
+        </w:rPr>
+      </w:pPr>
+    </w:p>
+    <w:p>
+      <w:pPr>
+        <w:pStyle w:val="ListParagraph"/>
         <w:numPr>
           <w:ilvl w:val="1"/>
           <w:numId w:val="2"/>
@@ -3995,63 +4581,14 @@
           <w:lang w:val="es-CO"/>
         </w:rPr>
       </w:pPr>
-      <w:proofErr w:type="spellStart"/>
-      <w:r>
-        <w:rPr>
-          <w:rFonts w:ascii="Arial" w:hAnsi="Arial" w:cs="Arial"/>
-          <w:sz w:val="24"/>
-          <w:szCs w:val="24"/>
-          <w:lang w:val="es-CO"/>
-        </w:rPr>
-        <w:t>Logistic</w:t>
-      </w:r>
-      <w:proofErr w:type="spellEnd"/>
-      <w:r>
-        <w:rPr>
-          <w:rFonts w:ascii="Arial" w:hAnsi="Arial" w:cs="Arial"/>
-          <w:sz w:val="24"/>
-          <w:szCs w:val="24"/>
-          <w:lang w:val="es-CO"/>
-        </w:rPr>
-        <w:t xml:space="preserve"> </w:t>
-      </w:r>
-      <w:proofErr w:type="spellStart"/>
-      <w:r>
-        <w:rPr>
-          <w:rFonts w:ascii="Arial" w:hAnsi="Arial" w:cs="Arial"/>
-          <w:sz w:val="24"/>
-          <w:szCs w:val="24"/>
-          <w:lang w:val="es-CO"/>
-        </w:rPr>
-        <w:t>Regression</w:t>
-      </w:r>
-      <w:proofErr w:type="spellEnd"/>
-      <w:r>
-        <w:rPr>
-          <w:rFonts w:ascii="Arial" w:hAnsi="Arial" w:cs="Arial"/>
-          <w:sz w:val="24"/>
-          <w:szCs w:val="24"/>
-          <w:lang w:val="es-CO"/>
-        </w:rPr>
-        <w:t>: (</w:t>
-      </w:r>
-      <w:r>
-        <w:rPr>
-          <w:rFonts w:ascii="Arial" w:hAnsi="Arial" w:cs="Arial"/>
-          <w:sz w:val="24"/>
-          <w:szCs w:val="24"/>
-          <w:lang w:val="es-CO"/>
-        </w:rPr>
-        <w:t>3</w:t>
-      </w:r>
-      <w:r>
-        <w:rPr>
-          <w:rFonts w:ascii="Arial" w:hAnsi="Arial" w:cs="Arial"/>
-          <w:sz w:val="24"/>
-          <w:szCs w:val="24"/>
-          <w:lang w:val="es-CO"/>
-        </w:rPr>
-        <w:t xml:space="preserve"> horas)</w:t>
+      <w:r>
+        <w:rPr>
+          <w:rFonts w:ascii="Arial" w:hAnsi="Arial" w:cs="Arial"/>
+          <w:sz w:val="24"/>
+          <w:szCs w:val="24"/>
+          <w:lang w:val="es-CO"/>
+        </w:rPr>
+        <w:t>Investigación del mercado, negocio y estado del arte del problema: Camilo Salinas (3 horas)</w:t>
       </w:r>
     </w:p>
     <w:p>
@@ -4072,17 +4609,17 @@
           <w:szCs w:val="24"/>
           <w:lang w:val="es-CO"/>
         </w:rPr>
-        <w:t xml:space="preserve">Ya con el procesamiento hecho, se armó el pipeline junto con el modelo </w:t>
-      </w:r>
-      <w:proofErr w:type="spellStart"/>
-      <w:r>
-        <w:rPr>
-          <w:rFonts w:ascii="Arial" w:hAnsi="Arial" w:cs="Arial"/>
-          <w:sz w:val="24"/>
-          <w:szCs w:val="24"/>
-          <w:lang w:val="es-CO"/>
-        </w:rPr>
-        <w:t>Logistic</w:t>
+        <w:t>Se investigo a través de un documental a cerca de “</w:t>
+      </w:r>
+      <w:proofErr w:type="spellStart"/>
+      <w:r>
+        <w:rPr>
+          <w:rFonts w:ascii="Arial" w:hAnsi="Arial" w:cs="Arial"/>
+          <w:sz w:val="24"/>
+          <w:szCs w:val="24"/>
+          <w:lang w:val="es-CO"/>
+        </w:rPr>
+        <w:t>Clinical</w:t>
       </w:r>
       <w:proofErr w:type="spellEnd"/>
       <w:r>
@@ -4102,62 +4639,62 @@
           <w:szCs w:val="24"/>
           <w:lang w:val="es-CO"/>
         </w:rPr>
-        <w:t>Regression</w:t>
-      </w:r>
-      <w:proofErr w:type="spellEnd"/>
-      <w:r>
-        <w:rPr>
-          <w:rFonts w:ascii="Arial" w:hAnsi="Arial" w:cs="Arial"/>
-          <w:sz w:val="24"/>
-          <w:szCs w:val="24"/>
-          <w:lang w:val="es-CO"/>
-        </w:rPr>
-        <w:t xml:space="preserve"> y se aplicó un </w:t>
-      </w:r>
-      <w:proofErr w:type="spellStart"/>
-      <w:r>
-        <w:rPr>
-          <w:rFonts w:ascii="Arial" w:hAnsi="Arial" w:cs="Arial"/>
-          <w:sz w:val="24"/>
-          <w:szCs w:val="24"/>
-          <w:lang w:val="es-CO"/>
-        </w:rPr>
-        <w:t>GridSearch</w:t>
-      </w:r>
-      <w:proofErr w:type="spellEnd"/>
-      <w:r>
-        <w:rPr>
-          <w:rFonts w:ascii="Arial" w:hAnsi="Arial" w:cs="Arial"/>
-          <w:sz w:val="24"/>
-          <w:szCs w:val="24"/>
-          <w:lang w:val="es-CO"/>
-        </w:rPr>
-        <w:t xml:space="preserve"> para hallar el modelo con los mejores </w:t>
-      </w:r>
-      <w:proofErr w:type="spellStart"/>
-      <w:r>
-        <w:rPr>
-          <w:rFonts w:ascii="Arial" w:hAnsi="Arial" w:cs="Arial"/>
-          <w:sz w:val="24"/>
-          <w:szCs w:val="24"/>
-          <w:lang w:val="es-CO"/>
-        </w:rPr>
-        <w:t>hiperparámetros</w:t>
-      </w:r>
-      <w:proofErr w:type="spellEnd"/>
-      <w:r>
-        <w:rPr>
-          <w:rFonts w:ascii="Arial" w:hAnsi="Arial" w:cs="Arial"/>
-          <w:sz w:val="24"/>
-          <w:szCs w:val="24"/>
-          <w:lang w:val="es-CO"/>
-        </w:rPr>
-        <w:t xml:space="preserve"> para los datos dados. Finalmente, y ya con el modelo entrenado se probó su exactitud y se generó una matriz de confusión para verificar que tan bien clasifica los datos el modelo.</w:t>
+        <w:t>Trials</w:t>
+      </w:r>
+      <w:proofErr w:type="spellEnd"/>
+      <w:r>
+        <w:rPr>
+          <w:rFonts w:ascii="Arial" w:hAnsi="Arial" w:cs="Arial"/>
+          <w:sz w:val="24"/>
+          <w:szCs w:val="24"/>
+          <w:lang w:val="es-CO"/>
+        </w:rPr>
+        <w:t xml:space="preserve"> </w:t>
+      </w:r>
+      <w:proofErr w:type="spellStart"/>
+      <w:r>
+        <w:rPr>
+          <w:rFonts w:ascii="Arial" w:hAnsi="Arial" w:cs="Arial"/>
+          <w:sz w:val="24"/>
+          <w:szCs w:val="24"/>
+          <w:lang w:val="es-CO"/>
+        </w:rPr>
+        <w:t>for</w:t>
+      </w:r>
+      <w:proofErr w:type="spellEnd"/>
+      <w:r>
+        <w:rPr>
+          <w:rFonts w:ascii="Arial" w:hAnsi="Arial" w:cs="Arial"/>
+          <w:sz w:val="24"/>
+          <w:szCs w:val="24"/>
+          <w:lang w:val="es-CO"/>
+        </w:rPr>
+        <w:t xml:space="preserve"> </w:t>
+      </w:r>
+      <w:proofErr w:type="spellStart"/>
+      <w:r>
+        <w:rPr>
+          <w:rFonts w:ascii="Arial" w:hAnsi="Arial" w:cs="Arial"/>
+          <w:sz w:val="24"/>
+          <w:szCs w:val="24"/>
+          <w:lang w:val="es-CO"/>
+        </w:rPr>
+        <w:t>Cancer</w:t>
+      </w:r>
+      <w:proofErr w:type="spellEnd"/>
+      <w:r>
+        <w:rPr>
+          <w:rFonts w:ascii="Arial" w:hAnsi="Arial" w:cs="Arial"/>
+          <w:sz w:val="24"/>
+          <w:szCs w:val="24"/>
+          <w:lang w:val="es-CO"/>
+        </w:rPr>
+        <w:t>” de CNBC, sumado a Wikipedia para saber el costo de operar una prueba clínica para en este caso el cáncer. Se observaron varios videos de distintas fuentes para entender las etapas de una prueba clínica y bajo que parámetro son mas efectivas.</w:t>
       </w:r>
     </w:p>
     <w:p>
       <w:pPr>
-        <w:pStyle w:val="Prrafodelista"/>
+        <w:pStyle w:val="ListParagraph"/>
         <w:numPr>
           <w:ilvl w:val="1"/>
           <w:numId w:val="2"/>
@@ -4178,7 +4715,16 @@
           <w:szCs w:val="24"/>
           <w:lang w:val="es-CO"/>
         </w:rPr>
-        <w:t xml:space="preserve">Análisis de resultados y creación del tablero de control: </w:t>
+        <w:t>Análisis de resultados y creación del tablero de control</w:t>
+      </w:r>
+      <w:r>
+        <w:rPr>
+          <w:rFonts w:ascii="Arial" w:hAnsi="Arial" w:cs="Arial"/>
+          <w:sz w:val="24"/>
+          <w:szCs w:val="24"/>
+          <w:lang w:val="es-CO"/>
+        </w:rPr>
+        <w:t>: Felipe Bedoya (1 hora)</w:t>
       </w:r>
     </w:p>
     <w:p>
@@ -4195,7 +4741,7 @@
     </w:p>
     <w:p>
       <w:pPr>
-        <w:pStyle w:val="Prrafodelista"/>
+        <w:pStyle w:val="ListParagraph"/>
         <w:numPr>
           <w:ilvl w:val="1"/>
           <w:numId w:val="2"/>
@@ -4218,6 +4764,35 @@
         </w:rPr>
         <w:t>Preparación del video y presentación:</w:t>
       </w:r>
+      <w:r>
+        <w:rPr>
+          <w:rFonts w:ascii="Arial" w:hAnsi="Arial" w:cs="Arial"/>
+          <w:sz w:val="24"/>
+          <w:szCs w:val="24"/>
+          <w:lang w:val="es-CO"/>
+        </w:rPr>
+        <w:t xml:space="preserve"> Camilo Salinas y </w:t>
+      </w:r>
+      <w:proofErr w:type="spellStart"/>
+      <w:r>
+        <w:rPr>
+          <w:rFonts w:ascii="Arial" w:hAnsi="Arial" w:cs="Arial"/>
+          <w:sz w:val="24"/>
+          <w:szCs w:val="24"/>
+          <w:lang w:val="es-CO"/>
+        </w:rPr>
+        <w:t>Nicolas</w:t>
+      </w:r>
+      <w:proofErr w:type="spellEnd"/>
+      <w:r>
+        <w:rPr>
+          <w:rFonts w:ascii="Arial" w:hAnsi="Arial" w:cs="Arial"/>
+          <w:sz w:val="24"/>
+          <w:szCs w:val="24"/>
+          <w:lang w:val="es-CO"/>
+        </w:rPr>
+        <w:t xml:space="preserve"> Orjuela (1 Hora)</w:t>
+      </w:r>
     </w:p>
     <w:p>
       <w:pPr>
@@ -4233,7 +4808,7 @@
     </w:p>
     <w:p>
       <w:pPr>
-        <w:pStyle w:val="Prrafodelista"/>
+        <w:pStyle w:val="ListParagraph"/>
         <w:numPr>
           <w:ilvl w:val="0"/>
           <w:numId w:val="2"/>
@@ -4280,7 +4855,7 @@
     </w:p>
     <w:p>
       <w:pPr>
-        <w:pStyle w:val="Prrafodelista"/>
+        <w:pStyle w:val="ListParagraph"/>
         <w:numPr>
           <w:ilvl w:val="1"/>
           <w:numId w:val="2"/>
@@ -4333,7 +4908,7 @@
     </w:p>
     <w:p>
       <w:pPr>
-        <w:pStyle w:val="Prrafodelista"/>
+        <w:pStyle w:val="ListParagraph"/>
         <w:numPr>
           <w:ilvl w:val="1"/>
           <w:numId w:val="2"/>
@@ -4386,7 +4961,7 @@
     </w:p>
     <w:p>
       <w:pPr>
-        <w:pStyle w:val="Prrafodelista"/>
+        <w:pStyle w:val="ListParagraph"/>
         <w:numPr>
           <w:ilvl w:val="1"/>
           <w:numId w:val="2"/>
@@ -4439,7 +5014,7 @@
     </w:p>
     <w:p>
       <w:pPr>
-        <w:pStyle w:val="Prrafodelista"/>
+        <w:pStyle w:val="ListParagraph"/>
         <w:numPr>
           <w:ilvl w:val="0"/>
           <w:numId w:val="2"/>
@@ -4465,7 +5040,7 @@
     </w:p>
     <w:p>
       <w:pPr>
-        <w:pStyle w:val="Prrafodelista"/>
+        <w:pStyle w:val="ListParagraph"/>
         <w:numPr>
           <w:ilvl w:val="1"/>
           <w:numId w:val="2"/>
@@ -4491,7 +5066,7 @@
     </w:p>
     <w:p>
       <w:pPr>
-        <w:pStyle w:val="Prrafodelista"/>
+        <w:pStyle w:val="ListParagraph"/>
         <w:numPr>
           <w:ilvl w:val="1"/>
           <w:numId w:val="2"/>
@@ -4517,7 +5092,7 @@
     </w:p>
     <w:p>
       <w:pPr>
-        <w:pStyle w:val="Prrafodelista"/>
+        <w:pStyle w:val="ListParagraph"/>
         <w:numPr>
           <w:ilvl w:val="1"/>
           <w:numId w:val="2"/>
@@ -4538,7 +5113,6 @@
           <w:szCs w:val="24"/>
           <w:lang w:val="es-CO"/>
         </w:rPr>
-        <w:lastRenderedPageBreak/>
         <w:t>Se puede aumentar la colaboración y ayuda entre nosotros cuando se nos presentan errores o confusiones teóricas o al momento de ejecutar el código.</w:t>
       </w:r>
     </w:p>
@@ -4617,7 +5191,7 @@
     <w:sdtContent>
       <w:p>
         <w:pPr>
-          <w:pStyle w:val="Piedepgina"/>
+          <w:pStyle w:val="Footer"/>
           <w:jc w:val="right"/>
         </w:pPr>
         <w:r>
@@ -4643,7 +5217,7 @@
   </w:sdt>
   <w:p>
     <w:pPr>
-      <w:pStyle w:val="Piedepgina"/>
+      <w:pStyle w:val="Footer"/>
     </w:pPr>
   </w:p>
 </w:ftr>
@@ -5379,11 +5953,11 @@
     <w:name w:val="Normal"/>
     <w:qFormat/>
   </w:style>
-  <w:style w:type="paragraph" w:styleId="Ttulo1">
+  <w:style w:type="paragraph" w:styleId="Heading1">
     <w:name w:val="heading 1"/>
     <w:basedOn w:val="Normal"/>
     <w:next w:val="Normal"/>
-    <w:link w:val="Ttulo1Car"/>
+    <w:link w:val="Heading1Char"/>
     <w:uiPriority w:val="9"/>
     <w:qFormat/>
     <w:rsid w:val="00C5082A"/>
@@ -5400,11 +5974,11 @@
       <w:szCs w:val="32"/>
     </w:rPr>
   </w:style>
-  <w:style w:type="paragraph" w:styleId="Ttulo2">
+  <w:style w:type="paragraph" w:styleId="Heading2">
     <w:name w:val="heading 2"/>
     <w:basedOn w:val="Normal"/>
     <w:next w:val="Normal"/>
-    <w:link w:val="Ttulo2Car"/>
+    <w:link w:val="Heading2Char"/>
     <w:uiPriority w:val="9"/>
     <w:unhideWhenUsed/>
     <w:qFormat/>
@@ -5422,13 +5996,13 @@
       <w:szCs w:val="26"/>
     </w:rPr>
   </w:style>
-  <w:style w:type="character" w:default="1" w:styleId="Fuentedeprrafopredeter">
+  <w:style w:type="character" w:default="1" w:styleId="DefaultParagraphFont">
     <w:name w:val="Default Paragraph Font"/>
     <w:uiPriority w:val="1"/>
     <w:semiHidden/>
     <w:unhideWhenUsed/>
   </w:style>
-  <w:style w:type="table" w:default="1" w:styleId="Tablanormal">
+  <w:style w:type="table" w:default="1" w:styleId="TableNormal">
     <w:name w:val="Normal Table"/>
     <w:uiPriority w:val="99"/>
     <w:semiHidden/>
@@ -5443,13 +6017,13 @@
       </w:tblCellMar>
     </w:tblPr>
   </w:style>
-  <w:style w:type="numbering" w:default="1" w:styleId="Sinlista">
+  <w:style w:type="numbering" w:default="1" w:styleId="NoList">
     <w:name w:val="No List"/>
     <w:uiPriority w:val="99"/>
     <w:semiHidden/>
     <w:unhideWhenUsed/>
   </w:style>
-  <w:style w:type="paragraph" w:styleId="Prrafodelista">
+  <w:style w:type="paragraph" w:styleId="ListParagraph">
     <w:name w:val="List Paragraph"/>
     <w:basedOn w:val="Normal"/>
     <w:uiPriority w:val="34"/>
@@ -5460,9 +6034,9 @@
       <w:contextualSpacing/>
     </w:pPr>
   </w:style>
-  <w:style w:type="table" w:styleId="Tablaconcuadrcula">
+  <w:style w:type="table" w:styleId="TableGrid">
     <w:name w:val="Table Grid"/>
-    <w:basedOn w:val="Tablanormal"/>
+    <w:basedOn w:val="TableNormal"/>
     <w:uiPriority w:val="39"/>
     <w:rsid w:val="00EA5693"/>
     <w:pPr>
@@ -5479,10 +6053,10 @@
       </w:tblBorders>
     </w:tblPr>
   </w:style>
-  <w:style w:type="character" w:customStyle="1" w:styleId="Ttulo1Car">
-    <w:name w:val="Título 1 Car"/>
-    <w:basedOn w:val="Fuentedeprrafopredeter"/>
-    <w:link w:val="Ttulo1"/>
+  <w:style w:type="character" w:customStyle="1" w:styleId="Heading1Char">
+    <w:name w:val="Heading 1 Char"/>
+    <w:basedOn w:val="DefaultParagraphFont"/>
+    <w:link w:val="Heading1"/>
     <w:uiPriority w:val="9"/>
     <w:rsid w:val="00C5082A"/>
     <w:rPr>
@@ -5492,9 +6066,9 @@
       <w:szCs w:val="32"/>
     </w:rPr>
   </w:style>
-  <w:style w:type="paragraph" w:styleId="TtuloTDC">
+  <w:style w:type="paragraph" w:styleId="TOCHeading">
     <w:name w:val="TOC Heading"/>
-    <w:basedOn w:val="Ttulo1"/>
+    <w:basedOn w:val="Heading1"/>
     <w:next w:val="Normal"/>
     <w:uiPriority w:val="39"/>
     <w:unhideWhenUsed/>
@@ -5507,7 +6081,7 @@
       <w:lang w:val="es-CO" w:eastAsia="es-CO"/>
     </w:rPr>
   </w:style>
-  <w:style w:type="paragraph" w:styleId="TDC1">
+  <w:style w:type="paragraph" w:styleId="TOC1">
     <w:name w:val="toc 1"/>
     <w:basedOn w:val="Normal"/>
     <w:next w:val="Normal"/>
@@ -5519,9 +6093,9 @@
       <w:spacing w:after="100"/>
     </w:pPr>
   </w:style>
-  <w:style w:type="character" w:styleId="Hipervnculo">
+  <w:style w:type="character" w:styleId="Hyperlink">
     <w:name w:val="Hyperlink"/>
-    <w:basedOn w:val="Fuentedeprrafopredeter"/>
+    <w:basedOn w:val="DefaultParagraphFont"/>
     <w:uiPriority w:val="99"/>
     <w:unhideWhenUsed/>
     <w:rsid w:val="00C5082A"/>
@@ -5530,10 +6104,10 @@
       <w:u w:val="single"/>
     </w:rPr>
   </w:style>
-  <w:style w:type="paragraph" w:styleId="Encabezado">
+  <w:style w:type="paragraph" w:styleId="Header">
     <w:name w:val="header"/>
     <w:basedOn w:val="Normal"/>
-    <w:link w:val="EncabezadoCar"/>
+    <w:link w:val="HeaderChar"/>
     <w:uiPriority w:val="99"/>
     <w:unhideWhenUsed/>
     <w:rsid w:val="00C5082A"/>
@@ -5545,17 +6119,17 @@
       <w:spacing w:after="0" w:line="240" w:lineRule="auto"/>
     </w:pPr>
   </w:style>
-  <w:style w:type="character" w:customStyle="1" w:styleId="EncabezadoCar">
-    <w:name w:val="Encabezado Car"/>
-    <w:basedOn w:val="Fuentedeprrafopredeter"/>
-    <w:link w:val="Encabezado"/>
+  <w:style w:type="character" w:customStyle="1" w:styleId="HeaderChar">
+    <w:name w:val="Header Char"/>
+    <w:basedOn w:val="DefaultParagraphFont"/>
+    <w:link w:val="Header"/>
     <w:uiPriority w:val="99"/>
     <w:rsid w:val="00C5082A"/>
   </w:style>
-  <w:style w:type="paragraph" w:styleId="Piedepgina">
+  <w:style w:type="paragraph" w:styleId="Footer">
     <w:name w:val="footer"/>
     <w:basedOn w:val="Normal"/>
-    <w:link w:val="PiedepginaCar"/>
+    <w:link w:val="FooterChar"/>
     <w:uiPriority w:val="99"/>
     <w:unhideWhenUsed/>
     <w:rsid w:val="00C5082A"/>
@@ -5567,17 +6141,17 @@
       <w:spacing w:after="0" w:line="240" w:lineRule="auto"/>
     </w:pPr>
   </w:style>
-  <w:style w:type="character" w:customStyle="1" w:styleId="PiedepginaCar">
-    <w:name w:val="Pie de página Car"/>
-    <w:basedOn w:val="Fuentedeprrafopredeter"/>
-    <w:link w:val="Piedepgina"/>
+  <w:style w:type="character" w:customStyle="1" w:styleId="FooterChar">
+    <w:name w:val="Footer Char"/>
+    <w:basedOn w:val="DefaultParagraphFont"/>
+    <w:link w:val="Footer"/>
     <w:uiPriority w:val="99"/>
     <w:rsid w:val="00C5082A"/>
   </w:style>
-  <w:style w:type="paragraph" w:styleId="HTMLconformatoprevio">
+  <w:style w:type="paragraph" w:styleId="HTMLPreformatted">
     <w:name w:val="HTML Preformatted"/>
     <w:basedOn w:val="Normal"/>
-    <w:link w:val="HTMLconformatoprevioCar"/>
+    <w:link w:val="HTMLPreformattedChar"/>
     <w:uiPriority w:val="99"/>
     <w:unhideWhenUsed/>
     <w:rsid w:val="00B967E1"/>
@@ -5608,10 +6182,10 @@
       <w:szCs w:val="20"/>
     </w:rPr>
   </w:style>
-  <w:style w:type="character" w:customStyle="1" w:styleId="HTMLconformatoprevioCar">
-    <w:name w:val="HTML con formato previo Car"/>
-    <w:basedOn w:val="Fuentedeprrafopredeter"/>
-    <w:link w:val="HTMLconformatoprevio"/>
+  <w:style w:type="character" w:customStyle="1" w:styleId="HTMLPreformattedChar">
+    <w:name w:val="HTML Preformatted Char"/>
+    <w:basedOn w:val="DefaultParagraphFont"/>
+    <w:link w:val="HTMLPreformatted"/>
     <w:uiPriority w:val="99"/>
     <w:rsid w:val="00B967E1"/>
     <w:rPr>
@@ -5620,10 +6194,10 @@
       <w:szCs w:val="20"/>
     </w:rPr>
   </w:style>
-  <w:style w:type="character" w:customStyle="1" w:styleId="Ttulo2Car">
-    <w:name w:val="Título 2 Car"/>
-    <w:basedOn w:val="Fuentedeprrafopredeter"/>
-    <w:link w:val="Ttulo2"/>
+  <w:style w:type="character" w:customStyle="1" w:styleId="Heading2Char">
+    <w:name w:val="Heading 2 Char"/>
+    <w:basedOn w:val="DefaultParagraphFont"/>
+    <w:link w:val="Heading2"/>
     <w:uiPriority w:val="9"/>
     <w:rsid w:val="001627F5"/>
     <w:rPr>

</xml_diff>